<commit_message>
Home page and Quiz UI
</commit_message>
<xml_diff>
--- a/Specification/Login UI & Remember me & Forgot password.docx
+++ b/Specification/Login UI & Remember me & Forgot password.docx
@@ -31,7 +31,7 @@
           <w:rFonts w:hint="eastAsia" w:eastAsia="宋体"/>
           <w:lang w:val="en-US" w:eastAsia="zh-CN"/>
         </w:rPr>
-        <w:t xml:space="preserve">This section describes the login page. The login feature allows players, game keepers and developers to log in to the system via username and password, and provides </w:t>
+        <w:t xml:space="preserve">This section describes the login page. The login feature allows players to log in to the system via username and password, and provides </w:t>
       </w:r>
       <w:r>
         <w:rPr>
@@ -257,7 +257,7 @@
           <w:rFonts w:hint="eastAsia" w:eastAsia="宋体"/>
           <w:lang w:val="en-US" w:eastAsia="zh-CN"/>
         </w:rPr>
-        <w:t>After successful login, you can go to the corresponding home page according to the user identity.</w:t>
+        <w:t>After successful login, you can go to the home page.</w:t>
       </w:r>
     </w:p>
     <w:p>
@@ -486,6 +486,7 @@
     <w:p>
       <w:pPr>
         <w:numPr>
+          <w:ilvl w:val="0"/>
           <w:numId w:val="0"/>
         </w:numPr>
         <w:ind w:left="360" w:leftChars="0"/>
@@ -517,6 +518,7 @@
     <w:p>
       <w:pPr>
         <w:numPr>
+          <w:ilvl w:val="0"/>
           <w:numId w:val="0"/>
         </w:numPr>
         <w:ind w:left="360" w:leftChars="0"/>
@@ -608,6 +610,7 @@
     <w:p>
       <w:pPr>
         <w:numPr>
+          <w:ilvl w:val="0"/>
           <w:numId w:val="0"/>
         </w:numPr>
         <w:ind w:left="360" w:leftChars="0"/>
@@ -639,6 +642,7 @@
     <w:p>
       <w:pPr>
         <w:numPr>
+          <w:ilvl w:val="0"/>
           <w:numId w:val="0"/>
         </w:numPr>
         <w:ind w:left="360" w:leftChars="0"/>
@@ -670,6 +674,7 @@
     <w:p>
       <w:pPr>
         <w:numPr>
+          <w:ilvl w:val="0"/>
           <w:numId w:val="0"/>
         </w:numPr>
         <w:ind w:left="360" w:leftChars="0"/>
@@ -701,6 +706,7 @@
     <w:p>
       <w:pPr>
         <w:numPr>
+          <w:ilvl w:val="0"/>
           <w:numId w:val="0"/>
         </w:numPr>
         <w:ind w:left="360" w:leftChars="0"/>
@@ -732,6 +738,7 @@
     <w:p>
       <w:pPr>
         <w:numPr>
+          <w:ilvl w:val="0"/>
           <w:numId w:val="0"/>
         </w:numPr>
         <w:ind w:left="360" w:leftChars="0" w:firstLine="480"/>
@@ -763,6 +770,7 @@
     <w:p>
       <w:pPr>
         <w:numPr>
+          <w:ilvl w:val="0"/>
           <w:numId w:val="0"/>
         </w:numPr>
         <w:ind w:left="360" w:leftChars="0" w:firstLine="480"/>
@@ -794,6 +802,7 @@
     <w:p>
       <w:pPr>
         <w:numPr>
+          <w:ilvl w:val="0"/>
           <w:numId w:val="0"/>
         </w:numPr>
         <w:ind w:left="360" w:leftChars="0" w:firstLine="480"/>
@@ -825,6 +834,7 @@
     <w:p>
       <w:pPr>
         <w:numPr>
+          <w:ilvl w:val="0"/>
           <w:numId w:val="0"/>
         </w:numPr>
         <w:ind w:left="360" w:leftChars="0" w:firstLine="480"/>
@@ -856,6 +866,7 @@
     <w:p>
       <w:pPr>
         <w:numPr>
+          <w:ilvl w:val="0"/>
           <w:numId w:val="0"/>
         </w:numPr>
         <w:ind w:left="360" w:leftChars="0" w:firstLine="480"/>
@@ -887,6 +898,7 @@
     <w:p>
       <w:pPr>
         <w:numPr>
+          <w:ilvl w:val="0"/>
           <w:numId w:val="0"/>
         </w:numPr>
         <w:ind w:left="360" w:leftChars="0"/>
@@ -918,6 +930,7 @@
     <w:p>
       <w:pPr>
         <w:numPr>
+          <w:ilvl w:val="0"/>
           <w:numId w:val="0"/>
         </w:numPr>
         <w:ind w:left="360" w:leftChars="0"/>
@@ -1301,7 +1314,7 @@
             </w14:solidFill>
           </w14:textFill>
         </w:rPr>
-        <w:t>JWT authentication system: Manages user sessions.</w:t>
+        <w:t>JWT authentication system: Manages user sessions.(option)</w:t>
       </w:r>
     </w:p>
     <w:p>
@@ -1533,7 +1546,15 @@
         <w:shd w:val="clear" w:color="auto" w:fill="FFFFFF"/>
         <w:spacing w:after="0" w:line="240" w:lineRule="auto"/>
         <w:rPr>
+          <w:rFonts w:hint="default" w:eastAsia="宋体"/>
+          <w:lang w:val="en-US" w:eastAsia="zh-CN"/>
+        </w:rPr>
+      </w:pPr>
+      <w:r>
+        <w:rPr>
           <w:rFonts w:eastAsia="Times New Roman" w:cs="Arial"/>
+          <w:b/>
+          <w:bCs/>
           <w:color w:val="000000" w:themeColor="text1"/>
           <w:kern w:val="0"/>
           <w:lang w:eastAsia="en-GB"/>
@@ -1544,12 +1565,11 @@
           </w14:textFill>
           <w14:ligatures w14:val="none"/>
         </w:rPr>
-      </w:pPr>
+        <w:t>Then</w:t>
+      </w:r>
       <w:r>
         <w:rPr>
           <w:rFonts w:eastAsia="Times New Roman" w:cs="Arial"/>
-          <w:b/>
-          <w:bCs/>
           <w:color w:val="000000" w:themeColor="text1"/>
           <w:kern w:val="0"/>
           <w:lang w:eastAsia="en-GB"/>
@@ -1560,35 +1580,16 @@
           </w14:textFill>
           <w14:ligatures w14:val="none"/>
         </w:rPr>
-        <w:t>Then</w:t>
-      </w:r>
-      <w:r>
-        <w:rPr>
-          <w:rFonts w:eastAsia="Times New Roman" w:cs="Arial"/>
-          <w:color w:val="000000" w:themeColor="text1"/>
-          <w:kern w:val="0"/>
-          <w:lang w:eastAsia="en-GB"/>
-          <w14:textFill>
-            <w14:solidFill>
-              <w14:schemeClr w14:val="tx1"/>
-            </w14:solidFill>
-          </w14:textFill>
-          <w14:ligatures w14:val="none"/>
-        </w:rPr>
         <w:t>: Describes the outcome that results from the actions taken in the "when" clause</w:t>
       </w:r>
     </w:p>
-    <w:p/>
-    <w:p>
-      <w:pPr>
-        <w:rPr>
-          <w:rFonts w:hint="default" w:eastAsia="宋体"/>
-          <w:lang w:val="en-US" w:eastAsia="zh-CN"/>
-        </w:rPr>
-      </w:pPr>
-    </w:p>
-    <w:p>
-      <w:pPr>
+    <w:p>
+      <w:pPr>
+        <w:numPr>
+          <w:numId w:val="0"/>
+        </w:numPr>
+        <w:shd w:val="clear" w:color="auto" w:fill="FFFFFF"/>
+        <w:spacing w:after="0" w:line="240" w:lineRule="auto"/>
         <w:rPr>
           <w:rFonts w:hint="default" w:eastAsia="宋体"/>
           <w:lang w:val="en-US" w:eastAsia="zh-CN"/>
@@ -1788,7 +1789,16 @@
           <w:rFonts w:hint="eastAsia" w:eastAsia="宋体"/>
           <w:lang w:val="en-US" w:eastAsia="zh-CN"/>
         </w:rPr>
-        <w:t xml:space="preserve"> The user successfully logs in and goes to the corresponding home page.</w:t>
+        <w:t xml:space="preserve"> The user successfully logs in and goes to the</w:t>
+      </w:r>
+      <w:bookmarkStart w:id="0" w:name="_GoBack"/>
+      <w:bookmarkEnd w:id="0"/>
+      <w:r>
+        <w:rPr>
+          <w:rFonts w:hint="eastAsia" w:eastAsia="宋体"/>
+          <w:lang w:val="en-US" w:eastAsia="zh-CN"/>
+        </w:rPr>
+        <w:t xml:space="preserve"> home page.</w:t>
       </w:r>
     </w:p>
     <w:p>
@@ -2301,18 +2311,7 @@
           <w:bCs/>
           <w:lang w:val="en-US" w:eastAsia="zh-CN"/>
         </w:rPr>
-        <w:t>Scene5</w:t>
-      </w:r>
-      <w:bookmarkStart w:id="0" w:name="_GoBack"/>
-      <w:bookmarkEnd w:id="0"/>
-      <w:r>
-        <w:rPr>
-          <w:rFonts w:hint="eastAsia"/>
-          <w:b/>
-          <w:bCs/>
-          <w:lang w:val="en-US" w:eastAsia="zh-CN"/>
-        </w:rPr>
-        <w:t>:</w:t>
+        <w:t>Scene5:</w:t>
       </w:r>
       <w:r>
         <w:rPr>

</xml_diff>